<commit_message>
feat: added image for architecture
</commit_message>
<xml_diff>
--- a/Скалабилност/Proof Of Concept.docx
+++ b/Скалабилност/Proof Of Concept.docx
@@ -2048,16 +2048,15 @@
           <w:lang w:val="sr-Cyrl-RS"/>
         </w:rPr>
       </w:pPr>
-      <w:bookmarkStart w:id="0" w:name="_GoBack"/>
       <w:r>
         <w:rPr>
           <w:noProof/>
         </w:rPr>
         <w:drawing>
-          <wp:inline distT="0" distB="0" distL="0" distR="0" wp14:anchorId="4953510A" wp14:editId="1C58CCFE">
-            <wp:extent cx="3133234" cy="2265542"/>
-            <wp:effectExtent l="0" t="0" r="0" b="1905"/>
-            <wp:docPr id="3" name="Picture 3" descr="Load Balancers, An Analogy. The load balancer is an essential… | by  Vikneswaran | codeburst"/>
+          <wp:inline distT="0" distB="0" distL="0" distR="0">
+            <wp:extent cx="5943600" cy="3209925"/>
+            <wp:effectExtent l="0" t="0" r="0" b="9525"/>
+            <wp:docPr id="10" name="Picture 10"/>
             <wp:cNvGraphicFramePr>
               <a:graphicFrameLocks xmlns:a="http://schemas.openxmlformats.org/drawingml/2006/main" noChangeAspect="1"/>
             </wp:cNvGraphicFramePr>
@@ -2065,10 +2064,8 @@
               <a:graphicData uri="http://schemas.openxmlformats.org/drawingml/2006/picture">
                 <pic:pic xmlns:pic="http://schemas.openxmlformats.org/drawingml/2006/picture">
                   <pic:nvPicPr>
-                    <pic:cNvPr id="0" name="Picture 5" descr="Load Balancers, An Analogy. The load balancer is an essential… | by  Vikneswaran | codeburst"/>
-                    <pic:cNvPicPr>
-                      <a:picLocks noChangeAspect="1" noChangeArrowheads="1"/>
-                    </pic:cNvPicPr>
+                    <pic:cNvPr id="10" name="prelepa slika.png"/>
+                    <pic:cNvPicPr/>
                   </pic:nvPicPr>
                   <pic:blipFill>
                     <a:blip r:embed="rId6" cstate="print">
@@ -2078,23 +2075,18 @@
                         </a:ext>
                       </a:extLst>
                     </a:blip>
-                    <a:srcRect/>
                     <a:stretch>
                       <a:fillRect/>
                     </a:stretch>
                   </pic:blipFill>
-                  <pic:spPr bwMode="auto">
+                  <pic:spPr>
                     <a:xfrm>
                       <a:off x="0" y="0"/>
-                      <a:ext cx="3175834" cy="2296345"/>
+                      <a:ext cx="5943600" cy="3209925"/>
                     </a:xfrm>
                     <a:prstGeom prst="rect">
                       <a:avLst/>
                     </a:prstGeom>
-                    <a:noFill/>
-                    <a:ln>
-                      <a:noFill/>
-                    </a:ln>
                   </pic:spPr>
                 </pic:pic>
               </a:graphicData>
@@ -2102,60 +2094,8 @@
           </wp:inline>
         </w:drawing>
       </w:r>
+      <w:bookmarkStart w:id="0" w:name="_GoBack"/>
       <w:bookmarkEnd w:id="0"/>
-      <w:r>
-        <w:rPr>
-          <w:noProof/>
-        </w:rPr>
-        <w:drawing>
-          <wp:inline distT="0" distB="0" distL="0" distR="0" wp14:anchorId="2B7B2A8A" wp14:editId="2F1BBCC9">
-            <wp:extent cx="4461681" cy="2687972"/>
-            <wp:effectExtent l="0" t="8573" r="6668" b="6667"/>
-            <wp:docPr id="4" name="Picture 4" descr="4. Create a Slave MySQL Server"/>
-            <wp:cNvGraphicFramePr>
-              <a:graphicFrameLocks xmlns:a="http://schemas.openxmlformats.org/drawingml/2006/main" noChangeAspect="1"/>
-            </wp:cNvGraphicFramePr>
-            <a:graphic xmlns:a="http://schemas.openxmlformats.org/drawingml/2006/main">
-              <a:graphicData uri="http://schemas.openxmlformats.org/drawingml/2006/picture">
-                <pic:pic xmlns:pic="http://schemas.openxmlformats.org/drawingml/2006/picture">
-                  <pic:nvPicPr>
-                    <pic:cNvPr id="0" name="Picture 7" descr="4. Create a Slave MySQL Server"/>
-                    <pic:cNvPicPr>
-                      <a:picLocks noChangeAspect="1" noChangeArrowheads="1"/>
-                    </pic:cNvPicPr>
-                  </pic:nvPicPr>
-                  <pic:blipFill>
-                    <a:blip r:embed="rId7">
-                      <a:extLst>
-                        <a:ext uri="{28A0092B-C50C-407E-A947-70E740481C1C}">
-                          <a14:useLocalDpi xmlns:a14="http://schemas.microsoft.com/office/drawing/2010/main" val="0"/>
-                        </a:ext>
-                      </a:extLst>
-                    </a:blip>
-                    <a:srcRect/>
-                    <a:stretch>
-                      <a:fillRect/>
-                    </a:stretch>
-                  </pic:blipFill>
-                  <pic:spPr bwMode="auto">
-                    <a:xfrm rot="16200000">
-                      <a:off x="0" y="0"/>
-                      <a:ext cx="4479494" cy="2698703"/>
-                    </a:xfrm>
-                    <a:prstGeom prst="rect">
-                      <a:avLst/>
-                    </a:prstGeom>
-                    <a:noFill/>
-                    <a:ln>
-                      <a:noFill/>
-                    </a:ln>
-                  </pic:spPr>
-                </pic:pic>
-              </a:graphicData>
-            </a:graphic>
-          </wp:inline>
-        </w:drawing>
-      </w:r>
     </w:p>
     <w:sectPr>
       <w:pgSz w:w="12240" w:h="15840"/>

</xml_diff>

<commit_message>
refactor: PoC converted to pdf
</commit_message>
<xml_diff>
--- a/Скалабилност/Proof Of Concept.docx
+++ b/Скалабилност/Proof Of Concept.docx
@@ -67,13 +67,6 @@
     </w:p>
     <w:p>
       <w:pPr>
-        <w:rPr>
-          <w:lang w:val="sr-Cyrl-RS"/>
-        </w:rPr>
-      </w:pPr>
-    </w:p>
-    <w:p>
-      <w:pPr>
         <w:spacing w:after="120" w:line="276" w:lineRule="auto"/>
         <w:jc w:val="both"/>
         <w:rPr>
@@ -101,237 +94,54 @@
           <w:szCs w:val="28"/>
           <w:lang w:val="ru-RU"/>
         </w:rPr>
-        <w:t>Предлог стратегије за партиционисање података</w:t>
-      </w:r>
-    </w:p>
-    <w:p>
-      <w:pPr>
-        <w:spacing w:line="276" w:lineRule="auto"/>
-        <w:ind w:firstLine="720"/>
-        <w:jc w:val="both"/>
-        <w:rPr>
-          <w:sz w:val="24"/>
-          <w:lang w:val="sr-Cyrl-RS"/>
-        </w:rPr>
-      </w:pPr>
-      <w:r>
-        <w:rPr>
-          <w:sz w:val="24"/>
-          <w:lang w:val="ru-RU"/>
-        </w:rPr>
-        <w:t xml:space="preserve">У нашој апликацији </w:t>
-      </w:r>
-      <w:r>
-        <w:rPr>
-          <w:sz w:val="24"/>
-          <w:lang w:val="ru-RU"/>
-        </w:rPr>
-        <w:t xml:space="preserve">фокус </w:t>
-      </w:r>
-      <w:r>
-        <w:rPr>
-          <w:sz w:val="24"/>
-          <w:lang w:val="ru-RU"/>
-        </w:rPr>
-        <w:t xml:space="preserve">је </w:t>
-      </w:r>
-      <w:r>
-        <w:rPr>
-          <w:sz w:val="24"/>
-          <w:lang w:val="ru-RU"/>
-        </w:rPr>
-        <w:t xml:space="preserve">на резервацији више врста ентитета (викендица, бродова и авантура) и самим тим број података врло брзо може да достигне лимит јер се резервације никада не бришу већ се само могу отказати (што их не уклања из базе). Код великих софтвера </w:t>
-      </w:r>
-      <w:r>
-        <w:rPr>
-          <w:sz w:val="24"/>
-          <w:lang w:val="sr-Cyrl-RS"/>
-        </w:rPr>
-        <w:t>са великим бројем података, приступа се партиционисању података. У нашем случају, адекватно би било приступити вертикалном и</w:t>
-      </w:r>
-      <w:r>
-        <w:rPr>
-          <w:sz w:val="24"/>
-          <w:lang w:val="sr-Cyrl-RS"/>
-        </w:rPr>
-        <w:t>/или</w:t>
-      </w:r>
-      <w:r>
-        <w:rPr>
-          <w:sz w:val="24"/>
-          <w:lang w:val="sr-Cyrl-RS"/>
-        </w:rPr>
-        <w:t xml:space="preserve"> хоризонталном партиционисању података. </w:t>
-      </w:r>
-    </w:p>
-    <w:p>
-      <w:pPr>
-        <w:spacing w:line="276" w:lineRule="auto"/>
-        <w:ind w:firstLine="720"/>
-        <w:jc w:val="both"/>
-        <w:rPr>
-          <w:sz w:val="24"/>
-          <w:lang w:val="sr-Cyrl-RS"/>
-        </w:rPr>
-      </w:pPr>
-      <w:r>
-        <w:rPr>
-          <w:sz w:val="24"/>
-          <w:lang w:val="sr-Cyrl-RS"/>
-        </w:rPr>
-        <w:t xml:space="preserve">Хоризонталним партиционисањем, можемо поделити табеле са великим бројем објеката на више мањих. Табеле које би скоро засигурно имале највећи број података су табела са резервацијама и слободним терминима. Термине и резервације бисмо могли да поделимо </w:t>
-      </w:r>
-      <w:r>
-        <w:rPr>
-          <w:sz w:val="24"/>
-          <w:lang w:val="sr-Cyrl-RS"/>
-        </w:rPr>
-        <w:t xml:space="preserve">хоризонталним партиционисањем </w:t>
-      </w:r>
-      <w:r>
-        <w:rPr>
-          <w:sz w:val="24"/>
-          <w:lang w:val="sr-Cyrl-RS"/>
-        </w:rPr>
-        <w:t xml:space="preserve">по </w:t>
-      </w:r>
-      <w:r>
-        <w:rPr>
-          <w:sz w:val="24"/>
-        </w:rPr>
-        <w:t>id</w:t>
-      </w:r>
-      <w:r>
-        <w:rPr>
-          <w:sz w:val="24"/>
-          <w:lang w:val="ru-RU"/>
-        </w:rPr>
-        <w:t>-</w:t>
-      </w:r>
-      <w:r>
-        <w:rPr>
-          <w:sz w:val="24"/>
-          <w:lang w:val="sr-Cyrl-RS"/>
-        </w:rPr>
-        <w:t xml:space="preserve">евима власника/инструктора. Проследили бисмо </w:t>
-      </w:r>
-      <w:r>
-        <w:rPr>
-          <w:sz w:val="24"/>
-        </w:rPr>
-        <w:t>id</w:t>
-      </w:r>
-      <w:r>
-        <w:rPr>
-          <w:sz w:val="24"/>
-          <w:lang w:val="sr-Cyrl-RS"/>
-        </w:rPr>
-        <w:t xml:space="preserve"> власника или инструктора </w:t>
-      </w:r>
-      <w:r>
-        <w:rPr>
-          <w:sz w:val="24"/>
-        </w:rPr>
-        <w:t>hash</w:t>
-      </w:r>
-      <w:r>
-        <w:rPr>
-          <w:sz w:val="24"/>
-          <w:lang w:val="sr-Cyrl-RS"/>
-        </w:rPr>
-        <w:t xml:space="preserve"> функцији која би одредила на ком серверу ће сместити или потражити резервацију/термин. Мана је што не можемо претпоставити да ће сви власници имати приближан број термина и резервација те би због оваквих осцилација у количини података неки сервери били вишеструко оптерећенији од других. Предлог који би решио ову ману је партиционисање по типу ентитета, а затим партиционисање </w:t>
-      </w:r>
-      <w:r>
-        <w:rPr>
-          <w:sz w:val="24"/>
-          <w:lang w:val="sr-Cyrl-RS"/>
-        </w:rPr>
-        <w:t>т</w:t>
-      </w:r>
-      <w:r>
-        <w:rPr>
-          <w:sz w:val="24"/>
-          <w:lang w:val="sr-Cyrl-RS"/>
-        </w:rPr>
-        <w:t xml:space="preserve">их податке на основу власника/инструктора. </w:t>
-      </w:r>
-    </w:p>
-    <w:p>
-      <w:pPr>
-        <w:spacing w:line="276" w:lineRule="auto"/>
-        <w:ind w:firstLine="720"/>
-        <w:jc w:val="both"/>
-        <w:rPr>
-          <w:sz w:val="24"/>
-          <w:lang w:val="sr-Cyrl-RS"/>
-        </w:rPr>
-      </w:pPr>
-      <w:r>
-        <w:rPr>
-          <w:sz w:val="24"/>
-          <w:lang w:val="sr-Cyrl-RS"/>
-        </w:rPr>
-        <w:t xml:space="preserve">Још један предлог је да се резервације и термини партиционишу по времену почетка или краја. </w:t>
-      </w:r>
-      <w:r>
-        <w:rPr>
-          <w:sz w:val="24"/>
-          <w:lang w:val="sr-Cyrl-RS"/>
-        </w:rPr>
-        <w:t>Резервације које су у даљој прошлости (поготово слободни термини) нису од великог значаја те бисмо их могли чувати независно од резервација и термина у будућности или садашњости. Термине и резервације од мањег значаја бисмо могли чувати на серверима слабијих перворманси.</w:t>
-      </w:r>
-    </w:p>
-    <w:p>
-      <w:pPr>
-        <w:spacing w:line="276" w:lineRule="auto"/>
-        <w:ind w:firstLine="720"/>
-        <w:jc w:val="both"/>
-        <w:rPr>
-          <w:sz w:val="24"/>
-          <w:lang w:val="sr-Cyrl-RS"/>
-        </w:rPr>
-      </w:pPr>
-      <w:r>
-        <w:rPr>
-          <w:sz w:val="24"/>
-          <w:lang w:val="sr-Cyrl-RS"/>
-        </w:rPr>
-        <w:t>Поред овога, нешто што смо и ми применили при имлементацији је вертикално партиционисање</w:t>
-      </w:r>
-      <w:r>
-        <w:rPr>
-          <w:sz w:val="24"/>
-          <w:lang w:val="ru-RU"/>
-        </w:rPr>
-        <w:t xml:space="preserve"> </w:t>
-      </w:r>
-      <w:r>
-        <w:rPr>
-          <w:sz w:val="24"/>
-          <w:lang w:val="sr-Cyrl-RS"/>
-        </w:rPr>
-        <w:t xml:space="preserve">табела </w:t>
-      </w:r>
-      <w:r>
-        <w:rPr>
-          <w:sz w:val="24"/>
-          <w:lang w:val="sr-Cyrl-RS"/>
-        </w:rPr>
-        <w:t xml:space="preserve">са великим бројем података. Поделили смо иницијалну табелу </w:t>
-      </w:r>
-      <w:r>
-        <w:rPr>
-          <w:sz w:val="24"/>
-        </w:rPr>
-        <w:t>User</w:t>
-      </w:r>
-      <w:r>
-        <w:rPr>
-          <w:sz w:val="24"/>
-          <w:lang w:val="sr-Cyrl-RS"/>
-        </w:rPr>
-        <w:t xml:space="preserve"> по улози и самим тим избегли смо пренатрпаност једне табеле и честе приступе истој ради измени или уписивању.</w:t>
-      </w:r>
+        <w:t>Дизајн шеме базе података</w:t>
+      </w:r>
+    </w:p>
+    <w:p>
+      <w:pPr>
+        <w:rPr>
+          <w:lang w:val="ru-RU"/>
+        </w:rPr>
+      </w:pPr>
+    </w:p>
+    <w:p>
+      <w:pPr>
+        <w:rPr>
+          <w:lang w:val="ru-RU"/>
+        </w:rPr>
+      </w:pPr>
+      <w:r>
+        <w:rPr>
+          <w:lang w:val="sr-Cyrl-RS"/>
+        </w:rPr>
+        <w:tab/>
+        <w:t xml:space="preserve">Дизајн шеме базе података креира у </w:t>
+      </w:r>
+      <w:r>
+        <w:t>PowerDesigner</w:t>
+      </w:r>
+      <w:r>
+        <w:rPr>
+          <w:lang w:val="ru-RU"/>
+        </w:rPr>
+        <w:t>-у се налази у фолдеру под називом ‘</w:t>
+      </w:r>
+      <w:r>
+        <w:t>ClassDiagram</w:t>
+      </w:r>
+      <w:r>
+        <w:rPr>
+          <w:lang w:val="ru-RU"/>
+        </w:rPr>
+        <w:t xml:space="preserve">’. </w:t>
+      </w:r>
+    </w:p>
+    <w:p>
+      <w:pPr>
+        <w:rPr>
+          <w:lang w:val="ru-RU"/>
+        </w:rPr>
+      </w:pPr>
     </w:p>
     <w:p>
       <w:pPr>
@@ -352,7 +162,283 @@
           <w:szCs w:val="28"/>
           <w:lang w:val="ru-RU"/>
         </w:rPr>
+        <w:t>Предлог стратегије за партиционисање података</w:t>
+      </w:r>
+    </w:p>
+    <w:p>
+      <w:pPr>
+        <w:rPr>
+          <w:lang w:val="ru-RU"/>
+        </w:rPr>
+      </w:pPr>
+    </w:p>
+    <w:p>
+      <w:pPr>
+        <w:spacing w:line="276" w:lineRule="auto"/>
+        <w:ind w:firstLine="720"/>
+        <w:jc w:val="both"/>
+        <w:rPr>
+          <w:sz w:val="24"/>
+          <w:lang w:val="sr-Cyrl-RS"/>
+        </w:rPr>
+      </w:pPr>
+      <w:r>
+        <w:rPr>
+          <w:sz w:val="24"/>
+          <w:lang w:val="ru-RU"/>
+        </w:rPr>
+        <w:t xml:space="preserve">У нашој апликацији </w:t>
+      </w:r>
+      <w:r>
+        <w:rPr>
+          <w:sz w:val="24"/>
+          <w:lang w:val="ru-RU"/>
+        </w:rPr>
+        <w:t xml:space="preserve">фокус </w:t>
+      </w:r>
+      <w:r>
+        <w:rPr>
+          <w:sz w:val="24"/>
+          <w:lang w:val="ru-RU"/>
+        </w:rPr>
+        <w:t xml:space="preserve">је </w:t>
+      </w:r>
+      <w:r>
+        <w:rPr>
+          <w:sz w:val="24"/>
+          <w:lang w:val="ru-RU"/>
+        </w:rPr>
+        <w:t xml:space="preserve">на резервацији више врста ентитета (викендица, бродова и авантура) и самим тим број података врло брзо може да достигне лимит јер се резервације никада не бришу већ се само могу отказати (што их не уклања из базе). Код великих софтвера </w:t>
+      </w:r>
+      <w:r>
+        <w:rPr>
+          <w:sz w:val="24"/>
+          <w:lang w:val="sr-Cyrl-RS"/>
+        </w:rPr>
+        <w:t>са великим бројем података, приступа се партиционисању података. У нашем случају, адекватно би било приступити вертикалном и</w:t>
+      </w:r>
+      <w:r>
+        <w:rPr>
+          <w:sz w:val="24"/>
+          <w:lang w:val="sr-Cyrl-RS"/>
+        </w:rPr>
+        <w:t>/или</w:t>
+      </w:r>
+      <w:r>
+        <w:rPr>
+          <w:sz w:val="24"/>
+          <w:lang w:val="sr-Cyrl-RS"/>
+        </w:rPr>
+        <w:t xml:space="preserve"> хоризонталном партиционисању података. </w:t>
+      </w:r>
+    </w:p>
+    <w:p>
+      <w:pPr>
+        <w:spacing w:line="276" w:lineRule="auto"/>
+        <w:ind w:firstLine="720"/>
+        <w:jc w:val="both"/>
+        <w:rPr>
+          <w:sz w:val="24"/>
+          <w:lang w:val="sr-Cyrl-RS"/>
+        </w:rPr>
+      </w:pPr>
+      <w:r>
+        <w:rPr>
+          <w:sz w:val="24"/>
+          <w:lang w:val="sr-Cyrl-RS"/>
+        </w:rPr>
+        <w:t xml:space="preserve">Хоризонталним партиционисањем, можемо поделити табеле са великим бројем објеката на више мањих. Табеле које би скоро засигурно имале највећи број података су табела са резервацијама и слободним терминима. Термине и резервације бисмо могли да поделимо </w:t>
+      </w:r>
+      <w:r>
+        <w:rPr>
+          <w:sz w:val="24"/>
+          <w:lang w:val="sr-Cyrl-RS"/>
+        </w:rPr>
+        <w:t xml:space="preserve">хоризонталним партиционисањем </w:t>
+      </w:r>
+      <w:r>
+        <w:rPr>
+          <w:sz w:val="24"/>
+          <w:lang w:val="sr-Cyrl-RS"/>
+        </w:rPr>
+        <w:t xml:space="preserve">по </w:t>
+      </w:r>
+      <w:r>
+        <w:rPr>
+          <w:sz w:val="24"/>
+        </w:rPr>
+        <w:t>id</w:t>
+      </w:r>
+      <w:r>
+        <w:rPr>
+          <w:sz w:val="24"/>
+          <w:lang w:val="ru-RU"/>
+        </w:rPr>
+        <w:t>-</w:t>
+      </w:r>
+      <w:r>
+        <w:rPr>
+          <w:sz w:val="24"/>
+          <w:lang w:val="sr-Cyrl-RS"/>
+        </w:rPr>
+        <w:t xml:space="preserve">евима власника/инструктора. Проследили бисмо </w:t>
+      </w:r>
+      <w:r>
+        <w:rPr>
+          <w:sz w:val="24"/>
+        </w:rPr>
+        <w:t>id</w:t>
+      </w:r>
+      <w:r>
+        <w:rPr>
+          <w:sz w:val="24"/>
+          <w:lang w:val="sr-Cyrl-RS"/>
+        </w:rPr>
+        <w:t xml:space="preserve"> власника или инструктора </w:t>
+      </w:r>
+      <w:r>
+        <w:rPr>
+          <w:sz w:val="24"/>
+        </w:rPr>
+        <w:t>hash</w:t>
+      </w:r>
+      <w:r>
+        <w:rPr>
+          <w:sz w:val="24"/>
+          <w:lang w:val="sr-Cyrl-RS"/>
+        </w:rPr>
+        <w:t xml:space="preserve"> функцији која би одредила на ком серверу ће сместити или потражити резервацију/термин. Мана је што не можемо претпоставити да ће сви власници имати приближан број термина и резервација те би због оваквих осцилација у количини података неки сервери били вишеструко оптерећенији од других. Предлог који би решио ову ману је партиционисање по типу ентитета, а затим партиционисање </w:t>
+      </w:r>
+      <w:r>
+        <w:rPr>
+          <w:sz w:val="24"/>
+          <w:lang w:val="sr-Cyrl-RS"/>
+        </w:rPr>
+        <w:t>т</w:t>
+      </w:r>
+      <w:r>
+        <w:rPr>
+          <w:sz w:val="24"/>
+          <w:lang w:val="sr-Cyrl-RS"/>
+        </w:rPr>
+        <w:t xml:space="preserve">их податке на основу власника/инструктора. </w:t>
+      </w:r>
+    </w:p>
+    <w:p>
+      <w:pPr>
+        <w:spacing w:line="276" w:lineRule="auto"/>
+        <w:ind w:firstLine="720"/>
+        <w:jc w:val="both"/>
+        <w:rPr>
+          <w:sz w:val="24"/>
+          <w:lang w:val="sr-Cyrl-RS"/>
+        </w:rPr>
+      </w:pPr>
+      <w:r>
+        <w:rPr>
+          <w:sz w:val="24"/>
+          <w:lang w:val="sr-Cyrl-RS"/>
+        </w:rPr>
+        <w:t xml:space="preserve">Још један предлог је да се резервације и термини партиционишу по времену почетка или краја. </w:t>
+      </w:r>
+      <w:r>
+        <w:rPr>
+          <w:sz w:val="24"/>
+          <w:lang w:val="sr-Cyrl-RS"/>
+        </w:rPr>
+        <w:t xml:space="preserve">Резервације које су у даљој прошлости (поготово слободни термини) нису од великог значаја те бисмо их могли чувати независно од резервација и термина у будућности </w:t>
+      </w:r>
+      <w:r>
+        <w:rPr>
+          <w:sz w:val="24"/>
+          <w:lang w:val="sr-Cyrl-RS"/>
+        </w:rPr>
         <w:lastRenderedPageBreak/>
+        <w:t>или садашњости. Термине и резервације од мањег значаја бисмо могли чувати на серверима слабијих перворманси.</w:t>
+      </w:r>
+    </w:p>
+    <w:p>
+      <w:pPr>
+        <w:spacing w:line="276" w:lineRule="auto"/>
+        <w:ind w:firstLine="720"/>
+        <w:jc w:val="both"/>
+        <w:rPr>
+          <w:sz w:val="24"/>
+          <w:lang w:val="sr-Cyrl-RS"/>
+        </w:rPr>
+      </w:pPr>
+      <w:r>
+        <w:rPr>
+          <w:sz w:val="24"/>
+          <w:lang w:val="sr-Cyrl-RS"/>
+        </w:rPr>
+        <w:t>Поред овога, нешто што смо и ми применили при имлементацији је вертикално партиционисање</w:t>
+      </w:r>
+      <w:r>
+        <w:rPr>
+          <w:sz w:val="24"/>
+          <w:lang w:val="ru-RU"/>
+        </w:rPr>
+        <w:t xml:space="preserve"> </w:t>
+      </w:r>
+      <w:r>
+        <w:rPr>
+          <w:sz w:val="24"/>
+          <w:lang w:val="sr-Cyrl-RS"/>
+        </w:rPr>
+        <w:t xml:space="preserve">табела </w:t>
+      </w:r>
+      <w:r>
+        <w:rPr>
+          <w:sz w:val="24"/>
+          <w:lang w:val="sr-Cyrl-RS"/>
+        </w:rPr>
+        <w:t xml:space="preserve">са великим бројем података. Поделили смо иницијалну табелу </w:t>
+      </w:r>
+      <w:r>
+        <w:rPr>
+          <w:sz w:val="24"/>
+        </w:rPr>
+        <w:t>User</w:t>
+      </w:r>
+      <w:r>
+        <w:rPr>
+          <w:sz w:val="24"/>
+          <w:lang w:val="sr-Cyrl-RS"/>
+        </w:rPr>
+        <w:t xml:space="preserve"> по улози и самим тим избегли смо пренатрпаност једне табеле и честе приступе истој ради измени или уписивању.</w:t>
+      </w:r>
+    </w:p>
+    <w:p>
+      <w:pPr>
+        <w:spacing w:line="276" w:lineRule="auto"/>
+        <w:ind w:firstLine="720"/>
+        <w:jc w:val="both"/>
+        <w:rPr>
+          <w:sz w:val="24"/>
+          <w:lang w:val="sr-Cyrl-RS"/>
+        </w:rPr>
+      </w:pPr>
+    </w:p>
+    <w:p>
+      <w:pPr>
+        <w:pStyle w:val="Heading2"/>
+        <w:spacing w:after="120" w:line="276" w:lineRule="auto"/>
+        <w:jc w:val="center"/>
+        <w:rPr>
+          <w:rFonts w:ascii="Calibri Light" w:hAnsi="Calibri Light"/>
+          <w:sz w:val="32"/>
+          <w:szCs w:val="28"/>
+          <w:lang w:val="ru-RU"/>
+        </w:rPr>
+      </w:pPr>
+      <w:r>
+        <w:rPr>
+          <w:rFonts w:ascii="Calibri Light" w:hAnsi="Calibri Light"/>
+          <w:sz w:val="32"/>
+          <w:szCs w:val="28"/>
+          <w:lang w:val="ru-RU"/>
+        </w:rPr>
         <w:t xml:space="preserve">Предлог стратегије за </w:t>
       </w:r>
       <w:r>
@@ -952,7 +1038,6 @@
           <w:sz w:val="24"/>
           <w:lang w:val="ru-RU"/>
         </w:rPr>
-        <w:lastRenderedPageBreak/>
         <w:t xml:space="preserve">Овај процес је најбоље извршити над статичким подацима који јсе ријетко мењају  као што су слике, коментари и слично. Ако је ограничена кеш меморија најбоље је кеширати податке који се најчешће добављају као што су најповољнији/најпопуларнији ентитети, ентитети који садрже велики број акција као и периоди доступности истих. Овај процес можемо да имплементирамо уз помоћ Event Sourcing-a за праћење догађаја који су се десили у систему. </w:t>
       </w:r>
     </w:p>
@@ -1320,6 +1405,7 @@
         </w:rPr>
       </w:pPr>
       <w:r>
+        <w:lastRenderedPageBreak/>
         <w:t>Reservation ~ 3KB</w:t>
       </w:r>
     </w:p>
@@ -1558,7 +1644,6 @@
           <w:b/>
           <w:lang w:val="sr-Cyrl-RS"/>
         </w:rPr>
-        <w:lastRenderedPageBreak/>
         <w:t>УКУПНО ЗА 5 ГОДИНА ~ 2 Т</w:t>
       </w:r>
       <w:r>
@@ -1567,8 +1652,6 @@
         </w:rPr>
         <w:t>B</w:t>
       </w:r>
-      <w:bookmarkStart w:id="0" w:name="_GoBack"/>
-      <w:bookmarkEnd w:id="0"/>
     </w:p>
     <w:p>
       <w:pPr>
@@ -1926,13 +2009,8 @@
         </w:rPr>
         <w:t>које операције корисника треба надгледати у циљу побољшања система</w:t>
       </w:r>
-    </w:p>
-    <w:p>
-      <w:pPr>
-        <w:rPr>
-          <w:lang w:val="ru-RU"/>
-        </w:rPr>
-      </w:pPr>
+      <w:bookmarkStart w:id="0" w:name="_GoBack"/>
+      <w:bookmarkEnd w:id="0"/>
     </w:p>
     <w:p>
       <w:pPr>
@@ -1962,7 +2040,15 @@
           <w:sz w:val="24"/>
           <w:lang w:val="ru-RU"/>
         </w:rPr>
-        <w:t xml:space="preserve"> од најважнијих делова одговор корисника. Клијенти су ти који су извор профита власницима, инструкторима а и самој компанији која је креирала софтвер, те је од велике важности </w:t>
+        <w:t xml:space="preserve"> од најважнијих делова одговор корисника. Клијенти су ти </w:t>
+      </w:r>
+      <w:r>
+        <w:rPr>
+          <w:sz w:val="24"/>
+          <w:lang w:val="ru-RU"/>
+        </w:rPr>
+        <w:lastRenderedPageBreak/>
+        <w:t xml:space="preserve">који су извор профита власницима, инструкторима а и самој компанији која је креирала софтвер, те је од велике важности </w:t>
       </w:r>
       <w:r>
         <w:rPr>
@@ -2002,7 +2088,6 @@
           <w:sz w:val="24"/>
           <w:lang w:val="ru-RU"/>
         </w:rPr>
-        <w:lastRenderedPageBreak/>
         <w:tab/>
         <w:t>Поред овога, могли бисмо узети у обзир и који ентитети се највише заказују те их више препоручивати клијентима или увидети шта ти ентитети имају што немају они који се мање заказују (да ли је то фотографија, опис..).</w:t>
       </w:r>

</xml_diff>